<commit_message>
2 elavult terv törlése :(
</commit_message>
<xml_diff>
--- a/docs/Térfelszínszámító leírás.docx
+++ b/docs/Térfelszínszámító leírás.docx
@@ -116,158 +116,178 @@
         </w:rPr>
         <w:t>Alkalmazás</w:t>
       </w:r>
-    </w:p>
-    <w:p>
-      <w:pPr>
-        <w:spacing w:line="360" w:lineRule="auto"/>
-        <w:rPr>
-          <w:rFonts w:ascii="Times New Roman" w:hAnsi="Times New Roman" w:cs="Times New Roman"/>
-          <w:sz w:val="24"/>
-          <w:szCs w:val="24"/>
-          <w:lang w:eastAsia="hu-HU"/>
-        </w:rPr>
-      </w:pPr>
-      <w:r>
-        <w:rPr>
-          <w:rFonts w:ascii="Times New Roman" w:hAnsi="Times New Roman" w:cs="Times New Roman"/>
-          <w:sz w:val="24"/>
-          <w:szCs w:val="24"/>
-          <w:lang w:eastAsia="hu-HU"/>
-        </w:rPr>
-        <w:t>Az alkalmazás C# nyelvben íródik</w:t>
-      </w:r>
-      <w:r>
-        <w:rPr>
-          <w:rFonts w:ascii="Times New Roman" w:hAnsi="Times New Roman" w:cs="Times New Roman"/>
-          <w:sz w:val="24"/>
-          <w:szCs w:val="24"/>
-          <w:lang w:eastAsia="hu-HU"/>
-        </w:rPr>
-        <w:t>.</w:t>
-      </w:r>
-      <w:r>
-        <w:rPr>
-          <w:rFonts w:ascii="Times New Roman" w:hAnsi="Times New Roman" w:cs="Times New Roman"/>
-          <w:sz w:val="24"/>
-          <w:szCs w:val="24"/>
-          <w:lang w:eastAsia="hu-HU"/>
-        </w:rPr>
-        <w:t xml:space="preserve"> Amikor lefuttatjuk, megjelenik egy form, ahol először csak egy combobox található és egy label. </w:t>
-      </w:r>
-    </w:p>
-    <w:p>
-      <w:pPr>
-        <w:spacing w:line="360" w:lineRule="auto"/>
-        <w:rPr>
-          <w:rFonts w:ascii="Times New Roman" w:hAnsi="Times New Roman" w:cs="Times New Roman"/>
-          <w:sz w:val="24"/>
-          <w:szCs w:val="24"/>
-          <w:lang w:eastAsia="hu-HU"/>
-        </w:rPr>
-      </w:pPr>
-      <w:r>
-        <w:rPr>
-          <w:rFonts w:ascii="Times New Roman" w:hAnsi="Times New Roman" w:cs="Times New Roman"/>
-          <w:sz w:val="24"/>
-          <w:szCs w:val="24"/>
-          <w:lang w:eastAsia="hu-HU"/>
-        </w:rPr>
-        <w:t>A combobox-ra kattintva lenyílik, és ki lehet választani a kívánt alakzatot. Az alakzat kiválasztása után megjelenik egy picturebox,</w:t>
-      </w:r>
-      <w:r>
-        <w:rPr>
-          <w:rFonts w:ascii="Times New Roman" w:hAnsi="Times New Roman" w:cs="Times New Roman"/>
-          <w:sz w:val="24"/>
-          <w:szCs w:val="24"/>
-          <w:lang w:eastAsia="hu-HU"/>
-        </w:rPr>
-        <w:t xml:space="preserve"> amin a kiválasztott alakzat látható, valamint az oldalait jelző betűk. A szükséges beviteli mezők is megjelennek. Például a háromszögnél 3 beviteli mező fog megjelenni, mindegyik oldalnak egy. A beviteli mezőkre kattintva a megfelelő oldal is ki lesz jelölve. A beviteli mezők csak egész- vagy törtszám</w:t>
-      </w:r>
-      <w:r>
-        <w:rPr>
-          <w:rFonts w:ascii="Times New Roman" w:hAnsi="Times New Roman" w:cs="Times New Roman"/>
-          <w:sz w:val="24"/>
-          <w:szCs w:val="24"/>
-          <w:lang w:eastAsia="hu-HU"/>
-        </w:rPr>
-        <w:t>ot fogadnak el.</w:t>
-      </w:r>
-    </w:p>
-    <w:p>
-      <w:pPr>
-        <w:spacing w:line="360" w:lineRule="auto"/>
-        <w:rPr>
-          <w:rFonts w:ascii="Times New Roman" w:hAnsi="Times New Roman" w:cs="Times New Roman"/>
-          <w:sz w:val="24"/>
-          <w:szCs w:val="24"/>
-          <w:lang w:eastAsia="hu-HU"/>
-        </w:rPr>
-      </w:pPr>
-      <w:r>
-        <w:rPr>
-          <w:rFonts w:ascii="Times New Roman" w:hAnsi="Times New Roman" w:cs="Times New Roman"/>
-          <w:sz w:val="24"/>
-          <w:szCs w:val="24"/>
-          <w:lang w:eastAsia="hu-HU"/>
-        </w:rPr>
-        <w:t>A „Számol” feliratú gombra kattintásnál több dolog is történik. A program itt ellenőrzi le, hogy a beviteli mezőkben lévő értékek helyesek-e. Ha valamelyik mezőből hiányzik érték, vagy nem</w:t>
-      </w:r>
-      <w:r>
-        <w:rPr>
-          <w:rFonts w:ascii="Times New Roman" w:hAnsi="Times New Roman" w:cs="Times New Roman"/>
-          <w:sz w:val="24"/>
-          <w:szCs w:val="24"/>
-          <w:lang w:eastAsia="hu-HU"/>
-        </w:rPr>
-        <w:t xml:space="preserve"> pozitív</w:t>
-      </w:r>
-      <w:r>
-        <w:rPr>
-          <w:rFonts w:ascii="Times New Roman" w:hAnsi="Times New Roman" w:cs="Times New Roman"/>
-          <w:sz w:val="24"/>
-          <w:szCs w:val="24"/>
-          <w:lang w:eastAsia="hu-HU"/>
-        </w:rPr>
-        <w:t xml:space="preserve"> egész/tört számot írtak, akkor egy messagebox segítségével figyelmezteti a felhasználót ezekről a helytelenségekről. A messagebox bezárása után megmaradnak a mezőkbe írt értékek, viszont a program nem fog semmit sem kiszámolni.</w:t>
-      </w:r>
-      <w:r>
-        <w:rPr>
-          <w:rFonts w:ascii="Times New Roman" w:hAnsi="Times New Roman" w:cs="Times New Roman"/>
-          <w:sz w:val="24"/>
-          <w:szCs w:val="24"/>
-          <w:lang w:eastAsia="hu-HU"/>
-        </w:rPr>
-        <w:t xml:space="preserve"> Ha az összes mezőben helyes érték található, akkor a program a megfelelő képletek alapján kiszámolja a kiválasztott alakzat kerületét, térfogatát stb.</w:t>
-      </w:r>
-      <w:r>
-        <w:rPr>
-          <w:rFonts w:ascii="Times New Roman" w:hAnsi="Times New Roman" w:cs="Times New Roman"/>
-          <w:sz w:val="24"/>
-          <w:szCs w:val="24"/>
-          <w:lang w:eastAsia="hu-HU"/>
-        </w:rPr>
-        <w:t xml:space="preserve"> </w:t>
-      </w:r>
-      <w:r>
-        <w:rPr>
-          <w:rFonts w:ascii="Times New Roman" w:hAnsi="Times New Roman" w:cs="Times New Roman"/>
-          <w:sz w:val="24"/>
-          <w:szCs w:val="24"/>
-          <w:lang w:eastAsia="hu-HU"/>
-        </w:rPr>
-        <w:t>Ha a képen ki volt emelve egy oldal, akkor a gombra kattintás után az eredeti kép áll vissza.</w:t>
-      </w:r>
-      <w:r>
-        <w:rPr>
-          <w:rFonts w:ascii="Times New Roman" w:hAnsi="Times New Roman" w:cs="Times New Roman"/>
-          <w:sz w:val="24"/>
-          <w:szCs w:val="24"/>
-          <w:lang w:eastAsia="hu-HU"/>
-        </w:rPr>
-        <w:t xml:space="preserve"> </w:t>
-      </w:r>
       <w:bookmarkStart w:id="0" w:name="_GoBack"/>
       <w:bookmarkEnd w:id="0"/>
+    </w:p>
+    <w:p>
+      <w:pPr>
+        <w:spacing w:line="360" w:lineRule="auto"/>
+        <w:rPr>
+          <w:rFonts w:ascii="Times New Roman" w:hAnsi="Times New Roman" w:cs="Times New Roman"/>
+          <w:sz w:val="24"/>
+          <w:szCs w:val="24"/>
+          <w:lang w:eastAsia="hu-HU"/>
+        </w:rPr>
+      </w:pPr>
+      <w:r>
+        <w:rPr>
+          <w:rFonts w:ascii="Times New Roman" w:hAnsi="Times New Roman" w:cs="Times New Roman"/>
+          <w:sz w:val="24"/>
+          <w:szCs w:val="24"/>
+          <w:lang w:eastAsia="hu-HU"/>
+        </w:rPr>
+        <w:t>Az alkalmazás C# nyelvben íródik</w:t>
+      </w:r>
+      <w:r>
+        <w:rPr>
+          <w:rFonts w:ascii="Times New Roman" w:hAnsi="Times New Roman" w:cs="Times New Roman"/>
+          <w:sz w:val="24"/>
+          <w:szCs w:val="24"/>
+          <w:lang w:eastAsia="hu-HU"/>
+        </w:rPr>
+        <w:t>.</w:t>
+      </w:r>
+      <w:r>
+        <w:rPr>
+          <w:rFonts w:ascii="Times New Roman" w:hAnsi="Times New Roman" w:cs="Times New Roman"/>
+          <w:sz w:val="24"/>
+          <w:szCs w:val="24"/>
+          <w:lang w:eastAsia="hu-HU"/>
+        </w:rPr>
+        <w:t xml:space="preserve"> Amikor lefuttatjuk, megjelenik egy form, ahol először egy combobox található</w:t>
+      </w:r>
+      <w:r>
+        <w:rPr>
+          <w:rFonts w:ascii="Times New Roman" w:hAnsi="Times New Roman" w:cs="Times New Roman"/>
+          <w:sz w:val="24"/>
+          <w:szCs w:val="24"/>
+          <w:lang w:eastAsia="hu-HU"/>
+        </w:rPr>
+        <w:t>, egy label, és egy picturebox.</w:t>
+      </w:r>
+    </w:p>
+    <w:p>
+      <w:pPr>
+        <w:spacing w:line="360" w:lineRule="auto"/>
+        <w:rPr>
+          <w:rFonts w:ascii="Times New Roman" w:hAnsi="Times New Roman" w:cs="Times New Roman"/>
+          <w:sz w:val="24"/>
+          <w:szCs w:val="24"/>
+          <w:lang w:eastAsia="hu-HU"/>
+        </w:rPr>
+      </w:pPr>
+      <w:r>
+        <w:rPr>
+          <w:rFonts w:ascii="Times New Roman" w:hAnsi="Times New Roman" w:cs="Times New Roman"/>
+          <w:sz w:val="24"/>
+          <w:szCs w:val="24"/>
+          <w:lang w:eastAsia="hu-HU"/>
+        </w:rPr>
+        <w:t>A combobox-ra kattintva lenyílik, és ki lehet választani a kívánt alakzatot. Az alakzat kiválasztása után megjelenik egy picturebox,</w:t>
+      </w:r>
+      <w:r>
+        <w:rPr>
+          <w:rFonts w:ascii="Times New Roman" w:hAnsi="Times New Roman" w:cs="Times New Roman"/>
+          <w:sz w:val="24"/>
+          <w:szCs w:val="24"/>
+          <w:lang w:eastAsia="hu-HU"/>
+        </w:rPr>
+        <w:t xml:space="preserve"> amin a kiválasztott alakzat látható, valamint az oldalait jelző betűk. A szükséges beviteli mezők is megjelennek. Például a háromszögnél 3 beviteli mező fog megjelenni, mindegyik oldalnak egy. A beviteli mezőkre kattintva a megfelelő oldal is ki lesz jelölve. A beviteli mezők csak egész- vagy törtszám</w:t>
+      </w:r>
+      <w:r>
+        <w:rPr>
+          <w:rFonts w:ascii="Times New Roman" w:hAnsi="Times New Roman" w:cs="Times New Roman"/>
+          <w:sz w:val="24"/>
+          <w:szCs w:val="24"/>
+          <w:lang w:eastAsia="hu-HU"/>
+        </w:rPr>
+        <w:t>ot fogadnak el.</w:t>
+      </w:r>
+    </w:p>
+    <w:p>
+      <w:pPr>
+        <w:spacing w:line="360" w:lineRule="auto"/>
+        <w:rPr>
+          <w:rFonts w:ascii="Times New Roman" w:hAnsi="Times New Roman" w:cs="Times New Roman"/>
+          <w:sz w:val="24"/>
+          <w:szCs w:val="24"/>
+          <w:lang w:eastAsia="hu-HU"/>
+        </w:rPr>
+      </w:pPr>
+      <w:r>
+        <w:rPr>
+          <w:rFonts w:ascii="Times New Roman" w:hAnsi="Times New Roman" w:cs="Times New Roman"/>
+          <w:sz w:val="24"/>
+          <w:szCs w:val="24"/>
+          <w:lang w:eastAsia="hu-HU"/>
+        </w:rPr>
+        <w:t>A „Számol” feliratú gombra kattintásnál több dolog is történik. A program itt ellenőrzi le, hogy a beviteli mezőkben lévő értékek helyesek-e. Ha valamelyik mezőből hiányzik érték, vagy nem</w:t>
+      </w:r>
+      <w:r>
+        <w:rPr>
+          <w:rFonts w:ascii="Times New Roman" w:hAnsi="Times New Roman" w:cs="Times New Roman"/>
+          <w:sz w:val="24"/>
+          <w:szCs w:val="24"/>
+          <w:lang w:eastAsia="hu-HU"/>
+        </w:rPr>
+        <w:t xml:space="preserve"> pozitív</w:t>
+      </w:r>
+      <w:r>
+        <w:rPr>
+          <w:rFonts w:ascii="Times New Roman" w:hAnsi="Times New Roman" w:cs="Times New Roman"/>
+          <w:sz w:val="24"/>
+          <w:szCs w:val="24"/>
+          <w:lang w:eastAsia="hu-HU"/>
+        </w:rPr>
+        <w:t xml:space="preserve"> egész/tört számot írtak, akkor egy messagebox segítségével figyelmezteti a felhasználót ezekről a helytelenségekről. A messagebox bezárása után megmaradnak a mezőkbe írt értékek, viszont a program nem fog semmit sem kiszámolni.</w:t>
+      </w:r>
+      <w:r>
+        <w:rPr>
+          <w:rFonts w:ascii="Times New Roman" w:hAnsi="Times New Roman" w:cs="Times New Roman"/>
+          <w:sz w:val="24"/>
+          <w:szCs w:val="24"/>
+          <w:lang w:eastAsia="hu-HU"/>
+        </w:rPr>
+        <w:t xml:space="preserve"> Ha az összes mezőben helyes érték található, akkor a program a megfelelő képletek alapján kiszámolja a kiválasztott alakzat kerületét, térfogatát stb.</w:t>
+      </w:r>
+      <w:r>
+        <w:rPr>
+          <w:rFonts w:ascii="Times New Roman" w:hAnsi="Times New Roman" w:cs="Times New Roman"/>
+          <w:sz w:val="24"/>
+          <w:szCs w:val="24"/>
+          <w:lang w:eastAsia="hu-HU"/>
+        </w:rPr>
+        <w:t xml:space="preserve"> </w:t>
+      </w:r>
+      <w:r>
+        <w:rPr>
+          <w:rFonts w:ascii="Times New Roman" w:hAnsi="Times New Roman" w:cs="Times New Roman"/>
+          <w:sz w:val="24"/>
+          <w:szCs w:val="24"/>
+          <w:lang w:eastAsia="hu-HU"/>
+        </w:rPr>
+        <w:t>Ha a képen ki volt emelve egy oldal, akkor a gombra kattintás után az eredeti kép áll vissza.</w:t>
+      </w:r>
+      <w:r>
+        <w:rPr>
+          <w:rFonts w:ascii="Times New Roman" w:hAnsi="Times New Roman" w:cs="Times New Roman"/>
+          <w:sz w:val="24"/>
+          <w:szCs w:val="24"/>
+          <w:lang w:eastAsia="hu-HU"/>
+        </w:rPr>
+        <w:t xml:space="preserve"> </w:t>
+      </w:r>
+    </w:p>
+    <w:p>
+      <w:pPr>
+        <w:spacing w:line="360" w:lineRule="auto"/>
+        <w:rPr>
+          <w:rFonts w:ascii="Times New Roman" w:hAnsi="Times New Roman" w:cs="Times New Roman"/>
+          <w:sz w:val="24"/>
+          <w:szCs w:val="24"/>
+          <w:lang w:eastAsia="hu-HU"/>
+        </w:rPr>
+      </w:pPr>
       <w:r>
         <w:rPr>
           <w:rFonts w:ascii="Times New Roman" w:hAnsi="Times New Roman" w:cs="Times New Roman"/>
@@ -669,6 +689,7 @@
           <w:sz w:val="24"/>
           <w:szCs w:val="24"/>
         </w:rPr>
+        <w:lastRenderedPageBreak/>
         <w:t xml:space="preserve">Paralelogramma területe: </w:t>
       </w:r>
       <w:r>
@@ -777,7 +798,6 @@
           <w:sz w:val="24"/>
           <w:szCs w:val="24"/>
         </w:rPr>
-        <w:lastRenderedPageBreak/>
         <w:t xml:space="preserve">Rombusz kerülete: </w:t>
       </w:r>
       <w:r>
@@ -1333,7 +1353,43 @@
           <w:szCs w:val="24"/>
           <w:lang w:eastAsia="hu-HU"/>
         </w:rPr>
-        <w:t>A bal oldalon megtalálható menüben megtalálható a letöltés gomb és egy leírás menü. A Főoldal header részében megtalálható az oldal címe. Ez alatt, már a body részben, található a fejlesztőcsapatról egy kisebb leírás. A leírás alatti részben megtekinthető textarea amelyben esetlegesen üzenetet lehet írni a fejlesztőcsapatnak, mellette a ”Küldés” gomb ba</w:t>
+        <w:t xml:space="preserve">A </w:t>
+      </w:r>
+      <w:r>
+        <w:rPr>
+          <w:rFonts w:ascii="Times New Roman" w:hAnsi="Times New Roman" w:cs="Times New Roman"/>
+          <w:sz w:val="24"/>
+          <w:szCs w:val="24"/>
+          <w:lang w:eastAsia="hu-HU"/>
+        </w:rPr>
+        <w:t>menüszalagon</w:t>
+      </w:r>
+      <w:r>
+        <w:rPr>
+          <w:rFonts w:ascii="Times New Roman" w:hAnsi="Times New Roman" w:cs="Times New Roman"/>
+          <w:sz w:val="24"/>
+          <w:szCs w:val="24"/>
+          <w:lang w:eastAsia="hu-HU"/>
+        </w:rPr>
+        <w:t xml:space="preserve"> megtalálható a letöltés gomb és egy leírás menü. Ez alatt, már a </w:t>
+      </w:r>
+      <w:r>
+        <w:rPr>
+          <w:rFonts w:ascii="Times New Roman" w:hAnsi="Times New Roman" w:cs="Times New Roman"/>
+          <w:sz w:val="24"/>
+          <w:szCs w:val="24"/>
+          <w:lang w:eastAsia="hu-HU"/>
+        </w:rPr>
+        <w:t>main</w:t>
+      </w:r>
+      <w:r>
+        <w:rPr>
+          <w:rFonts w:ascii="Times New Roman" w:hAnsi="Times New Roman" w:cs="Times New Roman"/>
+          <w:sz w:val="24"/>
+          <w:szCs w:val="24"/>
+          <w:lang w:eastAsia="hu-HU"/>
+        </w:rPr>
+        <w:t xml:space="preserve"> részben, található a fejlesztőcsapatról egy kisebb leírás. A leírás alatti részben megtekinthető textarea amelyben esetlegesen üzenetet lehet írni a fejlesztőcsapatnak, mellette a ”Küldés” gomb ba</w:t>
       </w:r>
       <w:r>
         <w:rPr>
@@ -1351,7 +1407,7 @@
           <w:szCs w:val="24"/>
           <w:lang w:eastAsia="hu-HU"/>
         </w:rPr>
-        <w:t xml:space="preserve"> egérgombbal történő megnyomása után az üzenet elküldésre fog kerülni. A Főoldal footer részében a csapat elérhetőségei lesznek megtalálhatóak.</w:t>
+        <w:t xml:space="preserve"> egérgombbal történő megnyomása után az üzenet elküldésre fog kerülni.</w:t>
       </w:r>
     </w:p>
     <w:p>
@@ -1371,7 +1427,34 @@
           <w:szCs w:val="24"/>
           <w:lang w:eastAsia="hu-HU"/>
         </w:rPr>
-        <w:t>A letöltés gomb a bal oldali menüben található meg. Erre való bal klikkel történő egérgombnyomás után letölti a számítógépre az oldalhoz tartozó alkalmazást. Amennyiben nem történik változtatás a letöltések mappába fog kerülni a program.</w:t>
+        <w:t>A letöltés gombra</w:t>
+      </w:r>
+      <w:r>
+        <w:rPr>
+          <w:rFonts w:ascii="Times New Roman" w:hAnsi="Times New Roman" w:cs="Times New Roman"/>
+          <w:sz w:val="24"/>
+          <w:szCs w:val="24"/>
+          <w:lang w:eastAsia="hu-HU"/>
+        </w:rPr>
+        <w:t xml:space="preserve"> való bal klikkel történő egérgombnyomás után letölti a számítógépre az oldalhoz tartozó alkalmazást. Amennyiben nem történik változtatás</w:t>
+      </w:r>
+      <w:r>
+        <w:rPr>
+          <w:rFonts w:ascii="Times New Roman" w:hAnsi="Times New Roman" w:cs="Times New Roman"/>
+          <w:sz w:val="24"/>
+          <w:szCs w:val="24"/>
+          <w:lang w:eastAsia="hu-HU"/>
+        </w:rPr>
+        <w:t>,</w:t>
+      </w:r>
+      <w:r>
+        <w:rPr>
+          <w:rFonts w:ascii="Times New Roman" w:hAnsi="Times New Roman" w:cs="Times New Roman"/>
+          <w:sz w:val="24"/>
+          <w:szCs w:val="24"/>
+          <w:lang w:eastAsia="hu-HU"/>
+        </w:rPr>
+        <w:t xml:space="preserve"> a letöltések mappába fog kerülni a program.</w:t>
       </w:r>
     </w:p>
     <w:p>
@@ -1391,25 +1474,34 @@
           <w:szCs w:val="24"/>
           <w:lang w:eastAsia="hu-HU"/>
         </w:rPr>
-        <w:t>A program bemutatására szolgáló oldalon a program használatáról és működéséről szóló leírás található. Az alakzatok egy accordion menüben helyezkednek el, amiket lenyitva kiválaszthatjuk valamely alakzatot, és egy mintát láth</w:t>
-      </w:r>
-      <w:r>
-        <w:rPr>
-          <w:rFonts w:ascii="Times New Roman" w:hAnsi="Times New Roman" w:cs="Times New Roman"/>
-          <w:sz w:val="24"/>
-          <w:szCs w:val="24"/>
-          <w:lang w:eastAsia="hu-HU"/>
-        </w:rPr>
-        <w:t>atunk a programból egy screensh</w:t>
-      </w:r>
-      <w:r>
-        <w:rPr>
-          <w:rFonts w:ascii="Times New Roman" w:hAnsi="Times New Roman" w:cs="Times New Roman"/>
-          <w:sz w:val="24"/>
-          <w:szCs w:val="24"/>
-          <w:lang w:eastAsia="hu-HU"/>
-        </w:rPr>
-        <w:t>ot formájában, előre beírt adatokkal a kiválasztott alakzatra.</w:t>
+        <w:t xml:space="preserve">A program bemutatására szolgáló oldalon </w:t>
+      </w:r>
+      <w:r>
+        <w:rPr>
+          <w:rFonts w:ascii="Times New Roman" w:hAnsi="Times New Roman" w:cs="Times New Roman"/>
+          <w:sz w:val="24"/>
+          <w:szCs w:val="24"/>
+          <w:lang w:eastAsia="hu-HU"/>
+        </w:rPr>
+        <w:t xml:space="preserve">először </w:t>
+      </w:r>
+      <w:r>
+        <w:rPr>
+          <w:rFonts w:ascii="Times New Roman" w:hAnsi="Times New Roman" w:cs="Times New Roman"/>
+          <w:sz w:val="24"/>
+          <w:szCs w:val="24"/>
+          <w:lang w:eastAsia="hu-HU"/>
+        </w:rPr>
+        <w:t xml:space="preserve">a program használatáról és működéséről szóló leírás található. </w:t>
+      </w:r>
+      <w:r>
+        <w:rPr>
+          <w:rFonts w:ascii="Times New Roman" w:hAnsi="Times New Roman" w:cs="Times New Roman"/>
+          <w:sz w:val="24"/>
+          <w:szCs w:val="24"/>
+          <w:lang w:eastAsia="hu-HU"/>
+        </w:rPr>
+        <w:t>Ezt követően találhatóak meg az alakzatok, róluk képek és az egyenleteik.</w:t>
       </w:r>
     </w:p>
     <w:sectPr>

</xml_diff>